<commit_message>
doc objects nd models
</commit_message>
<xml_diff>
--- a/day3/Dom_manupulation/document obj and models.docx
+++ b/day3/Dom_manupulation/document obj and models.docx
@@ -43,6 +43,102 @@
           </wp:inline>
         </w:drawing>
       </w:r>
+    </w:p>
+    <w:p/>
+    <w:p>
+      <w:proofErr w:type="spellStart"/>
+      <w:r>
+        <w:t>Document.images</w:t>
+      </w:r>
+      <w:proofErr w:type="spellEnd"/>
+    </w:p>
+    <w:p>
+      <w:r>
+        <w:rPr>
+          <w:noProof/>
+        </w:rPr>
+        <w:drawing>
+          <wp:inline distT="0" distB="0" distL="0" distR="0" wp14:anchorId="76D6650B" wp14:editId="71AEF3A7">
+            <wp:extent cx="5943600" cy="3800475"/>
+            <wp:effectExtent l="0" t="0" r="0" b="9525"/>
+            <wp:docPr id="2" name="Picture 2"/>
+            <wp:cNvGraphicFramePr>
+              <a:graphicFrameLocks xmlns:a="http://schemas.openxmlformats.org/drawingml/2006/main" noChangeAspect="1"/>
+            </wp:cNvGraphicFramePr>
+            <a:graphic xmlns:a="http://schemas.openxmlformats.org/drawingml/2006/main">
+              <a:graphicData uri="http://schemas.openxmlformats.org/drawingml/2006/picture">
+                <pic:pic xmlns:pic="http://schemas.openxmlformats.org/drawingml/2006/picture">
+                  <pic:nvPicPr>
+                    <pic:cNvPr id="1" name=""/>
+                    <pic:cNvPicPr/>
+                  </pic:nvPicPr>
+                  <pic:blipFill>
+                    <a:blip r:embed="rId5"/>
+                    <a:stretch>
+                      <a:fillRect/>
+                    </a:stretch>
+                  </pic:blipFill>
+                  <pic:spPr>
+                    <a:xfrm>
+                      <a:off x="0" y="0"/>
+                      <a:ext cx="5943600" cy="3800475"/>
+                    </a:xfrm>
+                    <a:prstGeom prst="rect">
+                      <a:avLst/>
+                    </a:prstGeom>
+                  </pic:spPr>
+                </pic:pic>
+              </a:graphicData>
+            </a:graphic>
+          </wp:inline>
+        </w:drawing>
+      </w:r>
+    </w:p>
+    <w:p>
+      <w:r>
+        <w:rPr>
+          <w:noProof/>
+        </w:rPr>
+        <w:lastRenderedPageBreak/>
+        <w:drawing>
+          <wp:inline distT="0" distB="0" distL="0" distR="0" wp14:anchorId="417B686C" wp14:editId="4F649D9E">
+            <wp:extent cx="5943600" cy="3631565"/>
+            <wp:effectExtent l="0" t="0" r="0" b="6985"/>
+            <wp:docPr id="3" name="Picture 3"/>
+            <wp:cNvGraphicFramePr>
+              <a:graphicFrameLocks xmlns:a="http://schemas.openxmlformats.org/drawingml/2006/main" noChangeAspect="1"/>
+            </wp:cNvGraphicFramePr>
+            <a:graphic xmlns:a="http://schemas.openxmlformats.org/drawingml/2006/main">
+              <a:graphicData uri="http://schemas.openxmlformats.org/drawingml/2006/picture">
+                <pic:pic xmlns:pic="http://schemas.openxmlformats.org/drawingml/2006/picture">
+                  <pic:nvPicPr>
+                    <pic:cNvPr id="1" name=""/>
+                    <pic:cNvPicPr/>
+                  </pic:nvPicPr>
+                  <pic:blipFill>
+                    <a:blip r:embed="rId6"/>
+                    <a:stretch>
+                      <a:fillRect/>
+                    </a:stretch>
+                  </pic:blipFill>
+                  <pic:spPr>
+                    <a:xfrm>
+                      <a:off x="0" y="0"/>
+                      <a:ext cx="5943600" cy="3631565"/>
+                    </a:xfrm>
+                    <a:prstGeom prst="rect">
+                      <a:avLst/>
+                    </a:prstGeom>
+                  </pic:spPr>
+                </pic:pic>
+              </a:graphicData>
+            </a:graphic>
+          </wp:inline>
+        </w:drawing>
+      </w:r>
+    </w:p>
+    <w:p/>
+    <w:p>
       <w:bookmarkStart w:id="0" w:name="_GoBack"/>
       <w:bookmarkEnd w:id="0"/>
     </w:p>

</xml_diff>

<commit_message>
docu objs and models
</commit_message>
<xml_diff>
--- a/day3/Dom_manupulation/document obj and models.docx
+++ b/day3/Dom_manupulation/document obj and models.docx
@@ -139,6 +139,132 @@
     </w:p>
     <w:p/>
     <w:p>
+      <w:r>
+        <w:rPr>
+          <w:noProof/>
+        </w:rPr>
+        <w:lastRenderedPageBreak/>
+        <w:drawing>
+          <wp:inline distT="0" distB="0" distL="0" distR="0" wp14:anchorId="288D5D46" wp14:editId="29439C4A">
+            <wp:extent cx="5943600" cy="5415280"/>
+            <wp:effectExtent l="0" t="0" r="0" b="0"/>
+            <wp:docPr id="4" name="Picture 4"/>
+            <wp:cNvGraphicFramePr>
+              <a:graphicFrameLocks xmlns:a="http://schemas.openxmlformats.org/drawingml/2006/main" noChangeAspect="1"/>
+            </wp:cNvGraphicFramePr>
+            <a:graphic xmlns:a="http://schemas.openxmlformats.org/drawingml/2006/main">
+              <a:graphicData uri="http://schemas.openxmlformats.org/drawingml/2006/picture">
+                <pic:pic xmlns:pic="http://schemas.openxmlformats.org/drawingml/2006/picture">
+                  <pic:nvPicPr>
+                    <pic:cNvPr id="1" name=""/>
+                    <pic:cNvPicPr/>
+                  </pic:nvPicPr>
+                  <pic:blipFill>
+                    <a:blip r:embed="rId7"/>
+                    <a:stretch>
+                      <a:fillRect/>
+                    </a:stretch>
+                  </pic:blipFill>
+                  <pic:spPr>
+                    <a:xfrm>
+                      <a:off x="0" y="0"/>
+                      <a:ext cx="5943600" cy="5415280"/>
+                    </a:xfrm>
+                    <a:prstGeom prst="rect">
+                      <a:avLst/>
+                    </a:prstGeom>
+                  </pic:spPr>
+                </pic:pic>
+              </a:graphicData>
+            </a:graphic>
+          </wp:inline>
+        </w:drawing>
+      </w:r>
+    </w:p>
+    <w:p>
+      <w:r>
+        <w:rPr>
+          <w:noProof/>
+        </w:rPr>
+        <w:lastRenderedPageBreak/>
+        <w:drawing>
+          <wp:inline distT="0" distB="0" distL="0" distR="0" wp14:anchorId="19723521" wp14:editId="2AF64D5E">
+            <wp:extent cx="5943600" cy="4027805"/>
+            <wp:effectExtent l="0" t="0" r="0" b="0"/>
+            <wp:docPr id="5" name="Picture 5"/>
+            <wp:cNvGraphicFramePr>
+              <a:graphicFrameLocks xmlns:a="http://schemas.openxmlformats.org/drawingml/2006/main" noChangeAspect="1"/>
+            </wp:cNvGraphicFramePr>
+            <a:graphic xmlns:a="http://schemas.openxmlformats.org/drawingml/2006/main">
+              <a:graphicData uri="http://schemas.openxmlformats.org/drawingml/2006/picture">
+                <pic:pic xmlns:pic="http://schemas.openxmlformats.org/drawingml/2006/picture">
+                  <pic:nvPicPr>
+                    <pic:cNvPr id="1" name=""/>
+                    <pic:cNvPicPr/>
+                  </pic:nvPicPr>
+                  <pic:blipFill>
+                    <a:blip r:embed="rId8"/>
+                    <a:stretch>
+                      <a:fillRect/>
+                    </a:stretch>
+                  </pic:blipFill>
+                  <pic:spPr>
+                    <a:xfrm>
+                      <a:off x="0" y="0"/>
+                      <a:ext cx="5943600" cy="4027805"/>
+                    </a:xfrm>
+                    <a:prstGeom prst="rect">
+                      <a:avLst/>
+                    </a:prstGeom>
+                  </pic:spPr>
+                </pic:pic>
+              </a:graphicData>
+            </a:graphic>
+          </wp:inline>
+        </w:drawing>
+      </w:r>
+    </w:p>
+    <w:p>
+      <w:r>
+        <w:rPr>
+          <w:noProof/>
+        </w:rPr>
+        <w:drawing>
+          <wp:inline distT="0" distB="0" distL="0" distR="0" wp14:anchorId="0B142BCF" wp14:editId="5B8678D1">
+            <wp:extent cx="5943600" cy="3484880"/>
+            <wp:effectExtent l="0" t="0" r="0" b="1270"/>
+            <wp:docPr id="6" name="Picture 6"/>
+            <wp:cNvGraphicFramePr>
+              <a:graphicFrameLocks xmlns:a="http://schemas.openxmlformats.org/drawingml/2006/main" noChangeAspect="1"/>
+            </wp:cNvGraphicFramePr>
+            <a:graphic xmlns:a="http://schemas.openxmlformats.org/drawingml/2006/main">
+              <a:graphicData uri="http://schemas.openxmlformats.org/drawingml/2006/picture">
+                <pic:pic xmlns:pic="http://schemas.openxmlformats.org/drawingml/2006/picture">
+                  <pic:nvPicPr>
+                    <pic:cNvPr id="1" name=""/>
+                    <pic:cNvPicPr/>
+                  </pic:nvPicPr>
+                  <pic:blipFill>
+                    <a:blip r:embed="rId9"/>
+                    <a:stretch>
+                      <a:fillRect/>
+                    </a:stretch>
+                  </pic:blipFill>
+                  <pic:spPr>
+                    <a:xfrm>
+                      <a:off x="0" y="0"/>
+                      <a:ext cx="5943600" cy="3484880"/>
+                    </a:xfrm>
+                    <a:prstGeom prst="rect">
+                      <a:avLst/>
+                    </a:prstGeom>
+                  </pic:spPr>
+                </pic:pic>
+              </a:graphicData>
+            </a:graphic>
+          </wp:inline>
+        </w:drawing>
+      </w:r>
       <w:bookmarkStart w:id="0" w:name="_GoBack"/>
       <w:bookmarkEnd w:id="0"/>
     </w:p>

</xml_diff>

<commit_message>
document objs nd models
</commit_message>
<xml_diff>
--- a/day3/Dom_manupulation/document obj and models.docx
+++ b/day3/Dom_manupulation/document obj and models.docx
@@ -23,7 +23,7 @@
                     <pic:cNvPicPr/>
                   </pic:nvPicPr>
                   <pic:blipFill>
-                    <a:blip r:embed="rId4"/>
+                    <a:blip r:embed="rId5"/>
                     <a:stretch>
                       <a:fillRect/>
                     </a:stretch>
@@ -73,7 +73,7 @@
                     <pic:cNvPicPr/>
                   </pic:nvPicPr>
                   <pic:blipFill>
-                    <a:blip r:embed="rId5"/>
+                    <a:blip r:embed="rId6"/>
                     <a:stretch>
                       <a:fillRect/>
                     </a:stretch>
@@ -116,7 +116,7 @@
                     <pic:cNvPicPr/>
                   </pic:nvPicPr>
                   <pic:blipFill>
-                    <a:blip r:embed="rId6"/>
+                    <a:blip r:embed="rId7"/>
                     <a:stretch>
                       <a:fillRect/>
                     </a:stretch>
@@ -138,6 +138,13 @@
       </w:r>
     </w:p>
     <w:p/>
+    <w:p>
+      <w:pPr>
+        <w:rPr>
+          <w:noProof/>
+        </w:rPr>
+      </w:pPr>
+    </w:p>
     <w:p>
       <w:r>
         <w:rPr>
@@ -160,7 +167,7 @@
                     <pic:cNvPicPr/>
                   </pic:nvPicPr>
                   <pic:blipFill>
-                    <a:blip r:embed="rId7"/>
+                    <a:blip r:embed="rId8"/>
                     <a:stretch>
                       <a:fillRect/>
                     </a:stretch>
@@ -180,6 +187,105 @@
           </wp:inline>
         </w:drawing>
       </w:r>
+    </w:p>
+    <w:p/>
+    <w:p>
+      <w:proofErr w:type="spellStart"/>
+      <w:r>
+        <w:t>EventHandling</w:t>
+      </w:r>
+      <w:proofErr w:type="spellEnd"/>
+    </w:p>
+    <w:p>
+      <w:r>
+        <w:rPr>
+          <w:noProof/>
+        </w:rPr>
+        <w:lastRenderedPageBreak/>
+        <w:drawing>
+          <wp:inline distT="0" distB="0" distL="0" distR="0" wp14:anchorId="71B95DF7" wp14:editId="4444D87D">
+            <wp:extent cx="5943600" cy="4255135"/>
+            <wp:effectExtent l="0" t="0" r="0" b="0"/>
+            <wp:docPr id="7" name="Picture 7"/>
+            <wp:cNvGraphicFramePr>
+              <a:graphicFrameLocks xmlns:a="http://schemas.openxmlformats.org/drawingml/2006/main" noChangeAspect="1"/>
+            </wp:cNvGraphicFramePr>
+            <a:graphic xmlns:a="http://schemas.openxmlformats.org/drawingml/2006/main">
+              <a:graphicData uri="http://schemas.openxmlformats.org/drawingml/2006/picture">
+                <pic:pic xmlns:pic="http://schemas.openxmlformats.org/drawingml/2006/picture">
+                  <pic:nvPicPr>
+                    <pic:cNvPr id="1" name=""/>
+                    <pic:cNvPicPr/>
+                  </pic:nvPicPr>
+                  <pic:blipFill>
+                    <a:blip r:embed="rId9"/>
+                    <a:stretch>
+                      <a:fillRect/>
+                    </a:stretch>
+                  </pic:blipFill>
+                  <pic:spPr>
+                    <a:xfrm>
+                      <a:off x="0" y="0"/>
+                      <a:ext cx="5943600" cy="4255135"/>
+                    </a:xfrm>
+                    <a:prstGeom prst="rect">
+                      <a:avLst/>
+                    </a:prstGeom>
+                  </pic:spPr>
+                </pic:pic>
+              </a:graphicData>
+            </a:graphic>
+          </wp:inline>
+        </w:drawing>
+      </w:r>
+    </w:p>
+    <w:p>
+      <w:r>
+        <w:rPr>
+          <w:noProof/>
+        </w:rPr>
+        <w:lastRenderedPageBreak/>
+        <w:drawing>
+          <wp:inline distT="0" distB="0" distL="0" distR="0" wp14:anchorId="4D515D62" wp14:editId="65964E0E">
+            <wp:extent cx="5943600" cy="4476115"/>
+            <wp:effectExtent l="0" t="0" r="0" b="635"/>
+            <wp:docPr id="8" name="Picture 8"/>
+            <wp:cNvGraphicFramePr>
+              <a:graphicFrameLocks xmlns:a="http://schemas.openxmlformats.org/drawingml/2006/main" noChangeAspect="1"/>
+            </wp:cNvGraphicFramePr>
+            <a:graphic xmlns:a="http://schemas.openxmlformats.org/drawingml/2006/main">
+              <a:graphicData uri="http://schemas.openxmlformats.org/drawingml/2006/picture">
+                <pic:pic xmlns:pic="http://schemas.openxmlformats.org/drawingml/2006/picture">
+                  <pic:nvPicPr>
+                    <pic:cNvPr id="1" name=""/>
+                    <pic:cNvPicPr/>
+                  </pic:nvPicPr>
+                  <pic:blipFill>
+                    <a:blip r:embed="rId10"/>
+                    <a:stretch>
+                      <a:fillRect/>
+                    </a:stretch>
+                  </pic:blipFill>
+                  <pic:spPr>
+                    <a:xfrm>
+                      <a:off x="0" y="0"/>
+                      <a:ext cx="5943600" cy="4476115"/>
+                    </a:xfrm>
+                    <a:prstGeom prst="rect">
+                      <a:avLst/>
+                    </a:prstGeom>
+                  </pic:spPr>
+                </pic:pic>
+              </a:graphicData>
+            </a:graphic>
+          </wp:inline>
+        </w:drawing>
+      </w:r>
+    </w:p>
+    <w:p/>
+    <w:p>
+      <w:bookmarkStart w:id="0" w:name="_GoBack"/>
+      <w:bookmarkEnd w:id="0"/>
     </w:p>
     <w:p>
       <w:r>
@@ -203,7 +309,7 @@
                     <pic:cNvPicPr/>
                   </pic:nvPicPr>
                   <pic:blipFill>
-                    <a:blip r:embed="rId8"/>
+                    <a:blip r:embed="rId11"/>
                     <a:stretch>
                       <a:fillRect/>
                     </a:stretch>
@@ -245,7 +351,7 @@
                     <pic:cNvPicPr/>
                   </pic:nvPicPr>
                   <pic:blipFill>
-                    <a:blip r:embed="rId9"/>
+                    <a:blip r:embed="rId12"/>
                     <a:stretch>
                       <a:fillRect/>
                     </a:stretch>
@@ -265,8 +371,6 @@
           </wp:inline>
         </w:drawing>
       </w:r>
-      <w:bookmarkStart w:id="0" w:name="_GoBack"/>
-      <w:bookmarkEnd w:id="0"/>
     </w:p>
     <w:sectPr>
       <w:pgSz w:w="12240" w:h="15840"/>
@@ -961,4 +1065,16 @@
     </a:ext>
   </a:extLst>
 </a:theme>
+</file>
+
+<file path=customXml/item1.xml><?xml version="1.0" encoding="utf-8"?>
+<b:Sources xmlns:b="http://schemas.openxmlformats.org/officeDocument/2006/bibliography" xmlns="http://schemas.openxmlformats.org/officeDocument/2006/bibliography" SelectedStyle="\APASixthEditionOfficeOnline.xsl" StyleName="APA" Version="6"/>
+</file>
+
+<file path=customXml/itemProps1.xml><?xml version="1.0" encoding="utf-8"?>
+<ds:datastoreItem xmlns:ds="http://schemas.openxmlformats.org/officeDocument/2006/customXml" ds:itemID="{C481D037-7247-4CF9-84CC-15BEEBEB41C7}">
+  <ds:schemaRefs>
+    <ds:schemaRef ds:uri="http://schemas.openxmlformats.org/officeDocument/2006/bibliography"/>
+  </ds:schemaRefs>
+</ds:datastoreItem>
 </file>
</xml_diff>